<commit_message>
uprava textu + vzhledu + pokus o sticky, nefunguje
</commit_message>
<xml_diff>
--- a/novy-text-web.docx
+++ b/novy-text-web.docx
@@ -635,6 +635,12 @@
         <w:rPr>
           <w:b/>
         </w:rPr>
+        <w:t xml:space="preserve">První polovina </w:t>
+      </w:r>
+      <w:r>
+        <w:rPr>
+          <w:b/>
+        </w:rPr>
         <w:t>20. století</w:t>
       </w:r>
     </w:p>
@@ -776,73 +782,266 @@
       </w:r>
     </w:p>
     <w:p>
+      <w:pPr>
+        <w:rPr>
+          <w:b/>
+        </w:rPr>
+      </w:pPr>
+      <w:r>
+        <w:rPr>
+          <w:b/>
+        </w:rPr>
+        <w:t>Období 2. světové války</w:t>
+      </w:r>
+    </w:p>
+    <w:p>
+      <w:r>
+        <w:t xml:space="preserve">Do rozvoje Komárova zasáhla druhá světová válka. Nejen přísná německá nařízení a přídělový systém, ale také výkyvy počasí podepisující se na zemědělských plodinách </w:t>
+      </w:r>
+      <w:r>
+        <w:t xml:space="preserve">přinesly chudobu. Radostným momentem této těžké doby bylo dokončení stavby a vysvěcení kostela sv. Antonína </w:t>
+      </w:r>
+      <w:proofErr w:type="spellStart"/>
+      <w:r>
+        <w:t>Paduánského</w:t>
+      </w:r>
+      <w:proofErr w:type="spellEnd"/>
+      <w:r>
+        <w:t xml:space="preserve"> v červnu 1940. Při této příležitosti se konala velká slavnost, které</w:t>
+      </w:r>
+      <w:r>
+        <w:t xml:space="preserve"> se</w:t>
+      </w:r>
+      <w:r>
+        <w:t xml:space="preserve"> zúčastnili význačné osobnosti například manželé </w:t>
+      </w:r>
+      <w:proofErr w:type="spellStart"/>
+      <w:r>
+        <w:t>Paříkovi</w:t>
+      </w:r>
+      <w:proofErr w:type="spellEnd"/>
+      <w:r>
+        <w:t xml:space="preserve"> z Napajede</w:t>
+      </w:r>
+      <w:r>
+        <w:t xml:space="preserve">l. V roce 1943 byla vyhlášena totální mobilizace, což znamenalo nucený odchod mladých obyvatel za prací do Říše. </w:t>
+      </w:r>
+      <w:proofErr w:type="spellStart"/>
+      <w:r>
+        <w:t>Komárovská</w:t>
+      </w:r>
+      <w:proofErr w:type="spellEnd"/>
+      <w:r>
+        <w:t xml:space="preserve"> kronika také zmiňuje deportaci dvou romských rodin do sběrného tábora ve Starém Městě, odkud se již nikdo z nich nevrátil. Ke konci roku 1944 se objevují první zprávy o činnosti partyzánů, k nimž se přidávali lidé prchající z nucených prací. Gestapo v naší obci</w:t>
+      </w:r>
+      <w:r>
+        <w:t xml:space="preserve"> několikrát hledalo lidi uprchlé z prací i partyzány. Dne 13. dubna 1945 zatklo Gestapo Stanislava </w:t>
+      </w:r>
+      <w:proofErr w:type="spellStart"/>
+      <w:r>
+        <w:t>Babicu</w:t>
+      </w:r>
+      <w:proofErr w:type="spellEnd"/>
+      <w:r>
+        <w:t xml:space="preserve"> a dva ruské zajatce ukryté ve vinohradech. Za š</w:t>
+      </w:r>
+      <w:r>
+        <w:t xml:space="preserve">est dnů přijelo Gestapo znovu se stejným cílem. Mezi zatčenými byl tentokrát Antonín </w:t>
+      </w:r>
+      <w:proofErr w:type="spellStart"/>
+      <w:r>
+        <w:t>Lisoněk</w:t>
+      </w:r>
+      <w:proofErr w:type="spellEnd"/>
+      <w:r>
+        <w:t>. Konec války se blížil, avšak dva zatčení mladíci se domů nevraceli.</w:t>
+      </w:r>
+    </w:p>
+    <w:p>
+      <w:r>
+        <w:t xml:space="preserve">Dne </w:t>
+      </w:r>
       <w:r>
         <w:t>2. května 1945 v půl osmé ráno osvobodily ruské a rumunské oddíly naši obec.</w:t>
       </w:r>
       <w:r>
         <w:t xml:space="preserve"> Radost z osvobození naší obce a země ale brzy vystřídal smutek</w:t>
       </w:r>
-    </w:p>
-    <w:p>
-      <w:r>
-        <w:t xml:space="preserve">V roce 1946, byla na školní budovu umístěna pamětní deska připomínající umučené mladíky </w:t>
-      </w:r>
-      <w:proofErr w:type="spellStart"/>
-      <w:r>
-        <w:t>Lisoňka</w:t>
-      </w:r>
-      <w:proofErr w:type="spellEnd"/>
-      <w:r>
-        <w:t xml:space="preserve"> a </w:t>
-      </w:r>
-      <w:proofErr w:type="spellStart"/>
-      <w:r>
-        <w:t>Babicu</w:t>
-      </w:r>
-      <w:proofErr w:type="spellEnd"/>
       <w:r>
         <w:t>.</w:t>
       </w:r>
-    </w:p>
-    <w:p>
-      <w:r>
-        <w:t xml:space="preserve">Leden až duben </w:t>
-      </w:r>
-      <w:r>
-        <w:t>1947 – provedena elektrifikace</w:t>
-      </w:r>
-      <w:r>
-        <w:t xml:space="preserve"> obce n</w:t>
-      </w:r>
-      <w:r>
-        <w:t>áklad</w:t>
-      </w:r>
-      <w:r>
-        <w:t>em</w:t>
-      </w:r>
-      <w:r>
-        <w:t xml:space="preserve"> 422 tisíc Kčs.</w:t>
-      </w:r>
-      <w:r>
-        <w:t xml:space="preserve"> Také byly v roce 1947 postaveny garáže pro autobusy ČSAD.</w:t>
-      </w:r>
-      <w:r>
-        <w:t xml:space="preserve"> V roce 1948 bylo v obci 120 domů.</w:t>
-      </w:r>
-    </w:p>
-    <w:p>
-      <w:r>
-        <w:t>1949 – postaven místní rozhlas, financován sbírkou po vesnici a obnosem za prodané garáže,</w:t>
-      </w:r>
-    </w:p>
-    <w:p>
-      <w:r>
-        <w:t xml:space="preserve">V září roku 1952 vzniklo v obci Jednotné zemědělské družstvo (dále jen „JZD“), do konce listopadu roku 1952 mělo 94 členů a výměra orné půdy patřící pod JZD byla 231,25 ha, což odpovídalo celkové výměře orné půdy v katastru obce (podle údaje z roku 1948). V roce 1962 se z JZD stal Státní statek, v tomto roce byl také dobudován areál státního statku. </w:t>
-      </w:r>
-    </w:p>
-    <w:p>
-      <w:r>
-        <w:t xml:space="preserve">Dále byl postaven kulturní dům (rok 1959) a nová hasičská zbrojnice (rok 1960). Poslední větší stavbou, která se v obci uskutečnila, bylo vystavění budovy státního statku v roce 1962. </w:t>
+      <w:r>
+        <w:t xml:space="preserve"> Do obce se brzy donesla zpráva, že 30. dubna na kopci Kalvárie nad Napajedly umučilo Gestapo pět lidí, mezi nimiž byli i dva naši občané. </w:t>
+      </w:r>
+      <w:r>
+        <w:t>Pohřeb se konal 15. května za velké účasti zdejších i okolních obyvatel, pochováni byli do hrobu u kostela.</w:t>
+      </w:r>
+    </w:p>
+    <w:p>
+      <w:r>
+        <w:t>V roce 1946 se konala slavnost 60. výročí</w:t>
+      </w:r>
+      <w:r>
+        <w:t xml:space="preserve"> nové školní budovy. Při této příležitosti</w:t>
+      </w:r>
+      <w:r>
+        <w:t xml:space="preserve"> </w:t>
+      </w:r>
+      <w:r>
+        <w:t>byla na školní budovu umístěna pamětní deska připomínající</w:t>
+      </w:r>
+      <w:r>
+        <w:t xml:space="preserve"> oba umučené mladíky.</w:t>
+      </w:r>
+      <w:r>
+        <w:t xml:space="preserve"> V témže roce se začalo jednat o elektrifikaci, která proběhla v prvním čtvrtletí následujícího roku. Celkový náklad činil 422 tisíc Kč, nepochybně však byl účet mnohem vyšší, kdyby se na výstavbě obětavě a bezplatně nepodíleli samotní</w:t>
+      </w:r>
+      <w:r>
+        <w:t xml:space="preserve"> občané. Mnoho dobrovolných prací odvedli občané také na stavbě garáží pro autobusy ČSAD.</w:t>
+      </w:r>
+      <w:r>
+        <w:t xml:space="preserve"> </w:t>
+      </w:r>
+      <w:r>
+        <w:t>V roce 1949 byl v obci postaven místní rozhlas, jeho výstavba byla financována sbírkou po vesnici a také z prodeje autobusových garáží.</w:t>
+      </w:r>
+    </w:p>
+    <w:p>
+      <w:r>
+        <w:t>V září roku 1952 vzniklo v ob</w:t>
+      </w:r>
+      <w:r>
+        <w:t xml:space="preserve">ci Jednotné zemědělské družstvo, které mělo </w:t>
+      </w:r>
+      <w:r>
+        <w:t>do konce listopadu roku 94 členů</w:t>
+      </w:r>
+      <w:r>
+        <w:t>. V</w:t>
+      </w:r>
+      <w:r>
+        <w:t>ýměra orné půdy patřící pod JZD byla 231,25 ha, což odpovídalo celkové v</w:t>
+      </w:r>
+      <w:r>
+        <w:t xml:space="preserve">ýměře orné půdy v katastru obce. </w:t>
+      </w:r>
+      <w:r>
+        <w:t xml:space="preserve">V roce 1962 se z JZD stal Státní statek, v tomto roce byl také dobudován areál státního statku. </w:t>
+      </w:r>
+    </w:p>
+    <w:p>
+      <w:r>
+        <w:t xml:space="preserve">K dalším důležitým stavbám patří </w:t>
+      </w:r>
+      <w:r>
+        <w:t>kulturní dům</w:t>
+      </w:r>
+      <w:r>
+        <w:t xml:space="preserve"> postavený v roce 1959 </w:t>
+      </w:r>
+      <w:r>
+        <w:t>s</w:t>
+      </w:r>
+      <w:r>
+        <w:t xml:space="preserve"> nov</w:t>
+      </w:r>
+      <w:r>
+        <w:t>ou</w:t>
+      </w:r>
+      <w:r>
+        <w:t xml:space="preserve"> hasičsk</w:t>
+      </w:r>
+      <w:r>
+        <w:t xml:space="preserve">ou zbrojnicí, jejíž stavba byla dokončena v roce </w:t>
+      </w:r>
+      <w:r>
+        <w:t>1960</w:t>
+      </w:r>
+      <w:r>
+        <w:t xml:space="preserve">. </w:t>
+      </w:r>
+    </w:p>
+    <w:p>
+      <w:r>
+        <w:lastRenderedPageBreak/>
+        <w:t>V</w:t>
+      </w:r>
+      <w:r>
+        <w:t xml:space="preserve"> období od</w:t>
+      </w:r>
+      <w:r>
+        <w:t xml:space="preserve"> 60. let do poloviny 80. let mi</w:t>
+      </w:r>
+      <w:r>
+        <w:t xml:space="preserve">nulého století </w:t>
+      </w:r>
+      <w:r>
+        <w:t xml:space="preserve">došlo k tzv. stavební uzávěře, kdy </w:t>
+      </w:r>
+      <w:r>
+        <w:t xml:space="preserve">byla regulována výstavba rodinných domů. To </w:t>
+      </w:r>
+      <w:r>
+        <w:t>způsobilo</w:t>
+      </w:r>
+      <w:r>
+        <w:t xml:space="preserve"> velký ú</w:t>
+      </w:r>
+      <w:r>
+        <w:t>by</w:t>
+      </w:r>
+      <w:r>
+        <w:t xml:space="preserve">tek obyvatelstva, </w:t>
+      </w:r>
+      <w:r>
+        <w:t>neboť mladé rodiny nemohly stavět nové rodinné domy a proto se ve velkém stěhují do měst a vesnic v okolí.</w:t>
+      </w:r>
+      <w:r>
+        <w:t xml:space="preserve"> </w:t>
+      </w:r>
+      <w:r>
+        <w:t>Během let</w:t>
+      </w:r>
+      <w:r>
+        <w:t xml:space="preserve"> 1971–</w:t>
+      </w:r>
+      <w:r>
+        <w:t>1976 se z obce odstě</w:t>
+      </w:r>
+      <w:r>
+        <w:t xml:space="preserve">hovalo 94 osob, </w:t>
+      </w:r>
+      <w:r>
+        <w:t>t</w:t>
+      </w:r>
+      <w:r>
+        <w:t>edy téměř</w:t>
+      </w:r>
+      <w:r>
+        <w:t xml:space="preserve"> </w:t>
+      </w:r>
+      <w:r>
+        <w:t>jedna pětina</w:t>
+      </w:r>
+      <w:r>
+        <w:t xml:space="preserve"> původního poč</w:t>
+      </w:r>
+      <w:r>
+        <w:t>tu obyvatel</w:t>
+      </w:r>
+      <w:r>
+        <w:t xml:space="preserve">. </w:t>
+      </w:r>
+      <w:r>
+        <w:t xml:space="preserve">V roce 1976 se </w:t>
+      </w:r>
+      <w:proofErr w:type="spellStart"/>
+      <w:r>
+        <w:t>Komárov</w:t>
+      </w:r>
+      <w:proofErr w:type="spellEnd"/>
+      <w:r>
+        <w:t xml:space="preserve"> stává součástí města Napajedla, ale konce roku 1990 je opět samostatnou obcí. </w:t>
       </w:r>
     </w:p>
     <w:p>
@@ -855,55 +1054,25 @@
         </w:sectPr>
       </w:pPr>
       <w:r>
-        <w:t>V</w:t>
-      </w:r>
-      <w:r>
-        <w:t xml:space="preserve"> období od</w:t>
-      </w:r>
-      <w:r>
-        <w:t xml:space="preserve"> 60. let do poloviny 80. let mi</w:t>
-      </w:r>
-      <w:r>
-        <w:t xml:space="preserve">nulého století </w:t>
-      </w:r>
-      <w:r>
-        <w:t xml:space="preserve">došlo k tzv. stavební uzávěře, kdy </w:t>
-      </w:r>
-      <w:r>
-        <w:t>byla regulována výstavba rodinných domů. To mělo za následek velký ú</w:t>
-      </w:r>
-      <w:r>
-        <w:t>by</w:t>
-      </w:r>
-      <w:r>
-        <w:t>tek obyvatelstva, v letech 1971–</w:t>
-      </w:r>
-      <w:r>
-        <w:t>1976 se podle údajů ČSÚ z obce odstě</w:t>
-      </w:r>
-      <w:r>
-        <w:t xml:space="preserve">hovalo 94 osob, </w:t>
-      </w:r>
-      <w:r>
-        <w:t xml:space="preserve">téměř </w:t>
-      </w:r>
-      <w:r>
-        <w:t>jedna pětina</w:t>
-      </w:r>
-      <w:r>
-        <w:t xml:space="preserve"> původního poč</w:t>
-      </w:r>
-      <w:r>
-        <w:t>tu obyvatel</w:t>
-      </w:r>
-      <w:r>
-        <w:t xml:space="preserve">. Od roku 1990 je počet obyvatel vyrovnaný </w:t>
-      </w:r>
-      <w:r>
-        <w:t>okolo</w:t>
-      </w:r>
-      <w:r>
-        <w:t xml:space="preserve"> 330. Od počátku 90. let do současnosti přibylo v obci 16 domů.</w:t>
+        <w:t>V roce 1999 byl vybudován státní vodovod a od roku 2006 je obec plynofikovaná.</w:t>
+      </w:r>
+      <w:r>
+        <w:rPr>
+          <w:rFonts w:ascii="Arial" w:hAnsi="Arial" w:cs="Arial"/>
+          <w:color w:val="000000"/>
+          <w:sz w:val="13"/>
+          <w:szCs w:val="13"/>
+        </w:rPr>
+        <w:t> </w:t>
+      </w:r>
+      <w:r>
+        <w:t>Od počátku 90. let do současnosti přibylo v obci 16 domů</w:t>
+      </w:r>
+      <w:r>
+        <w:t>, počet obyvatel se pohybuje kolem čísla 330</w:t>
+      </w:r>
+      <w:r>
+        <w:t>.</w:t>
       </w:r>
     </w:p>
     <w:p>
@@ -1338,6 +1507,23 @@
       <w:color w:val="000000"/>
       <w:sz w:val="24"/>
       <w:szCs w:val="24"/>
+    </w:rPr>
+  </w:style>
+  <w:style w:type="paragraph" w:styleId="Normlnweb">
+    <w:name w:val="Normal (Web)"/>
+    <w:basedOn w:val="Normln"/>
+    <w:uiPriority w:val="99"/>
+    <w:semiHidden/>
+    <w:unhideWhenUsed/>
+    <w:rsid w:val="00090191"/>
+    <w:pPr>
+      <w:spacing w:before="100" w:beforeAutospacing="1" w:after="100" w:afterAutospacing="1" w:line="240" w:lineRule="auto"/>
+    </w:pPr>
+    <w:rPr>
+      <w:rFonts w:ascii="Times New Roman" w:eastAsia="Times New Roman" w:hAnsi="Times New Roman" w:cs="Times New Roman"/>
+      <w:sz w:val="24"/>
+      <w:szCs w:val="24"/>
+      <w:lang w:eastAsia="cs-CZ"/>
     </w:rPr>
   </w:style>
 </w:styles>

</xml_diff>